<commit_message>
criação de documentação de requisitos
</commit_message>
<xml_diff>
--- a/Documento de Requisitos.docx
+++ b/Documento de Requisitos.docx
@@ -8,12 +8,15 @@
         <w:ind w:left="259"/>
         <w:rPr>
           <w:color w:val="CBFAF5"/>
-          <w:sz w:val="90"/>
+          <w:sz w:val="56"/>
+          <w:szCs w:val="18"/>
         </w:rPr>
       </w:pPr>
       <w:r>
         <w:rPr>
           <w:noProof/>
+          <w:sz w:val="20"/>
+          <w:szCs w:val="18"/>
         </w:rPr>
         <mc:AlternateContent>
           <mc:Choice Requires="wpg">
@@ -49,7 +52,7 @@
                           <pic:cNvPicPr/>
                         </pic:nvPicPr>
                         <pic:blipFill>
-                          <a:blip r:embed="rId4"/>
+                          <a:blip r:embed="rId5"/>
                           <a:stretch>
                             <a:fillRect/>
                           </a:stretch>
@@ -70,7 +73,7 @@
                           <pic:cNvPicPr/>
                         </pic:nvPicPr>
                         <pic:blipFill>
-                          <a:blip r:embed="rId5"/>
+                          <a:blip r:embed="rId6"/>
                           <a:stretch>
                             <a:fillRect/>
                           </a:stretch>
@@ -91,7 +94,7 @@
                           <pic:cNvPicPr/>
                         </pic:nvPicPr>
                         <pic:blipFill>
-                          <a:blip r:embed="rId6"/>
+                          <a:blip r:embed="rId7"/>
                           <a:stretch>
                             <a:fillRect/>
                           </a:stretch>
@@ -112,7 +115,7 @@
                           <pic:cNvPicPr/>
                         </pic:nvPicPr>
                         <pic:blipFill>
-                          <a:blip r:embed="rId7"/>
+                          <a:blip r:embed="rId8"/>
                           <a:stretch>
                             <a:fillRect/>
                           </a:stretch>
@@ -137,16 +140,16 @@
             <w:pict>
               <v:group id="Group 1803" style="width:595.5pt;height:178.5pt;position:absolute;z-index:-2147483642;mso-position-horizontal-relative:text;mso-position-horizontal:absolute;margin-left:-27.75pt;mso-position-vertical-relative:text;margin-top:-37.7947pt;" coordsize="75628,22669">
                 <v:shape id="Picture 2508" style="position:absolute;width:75438;height:22707;left:0;top:-39;" filled="f">
-                  <v:imagedata r:id="rId8"/>
+                  <v:imagedata r:id="rId9"/>
                 </v:shape>
                 <v:shape id="Picture 2509" style="position:absolute;width:28011;height:22707;left:47426;top:-39;" filled="f">
-                  <v:imagedata r:id="rId9"/>
+                  <v:imagedata r:id="rId10"/>
                 </v:shape>
                 <v:shape id="Picture 2510" style="position:absolute;width:23073;height:22707;left:0;top:-39;" filled="f">
-                  <v:imagedata r:id="rId10"/>
+                  <v:imagedata r:id="rId11"/>
                 </v:shape>
                 <v:shape id="Picture 2511" style="position:absolute;width:75438;height:22707;left:0;top:-39;" filled="f">
-                  <v:imagedata r:id="rId11"/>
+                  <v:imagedata r:id="rId12"/>
                 </v:shape>
               </v:group>
             </w:pict>
@@ -156,18 +159,1336 @@
       <w:r>
         <w:rPr>
           <w:color w:val="CBFAF5"/>
-          <w:sz w:val="90"/>
+          <w:sz w:val="56"/>
+          <w:szCs w:val="18"/>
         </w:rPr>
-        <w:t>SISTEMA DE CONTROLE DE ESTOQUE</w:t>
+        <w:t>DOCUMENTO DE REQUISITOS DE SOFTWARE (DRS) – SISTEMA DE CONTROLE DE ESTOQUE</w:t>
+      </w:r>
+    </w:p>
+    <w:p>
+      <w:pPr>
+        <w:pStyle w:val="Ttulo1"/>
+      </w:pPr>
+      <w:r>
+        <w:t xml:space="preserve">1 </w:t>
+      </w:r>
+      <w:r>
+        <w:t>Introdução</w:t>
+      </w:r>
+    </w:p>
+    <w:p>
+      <w:r>
+        <w:t>Nome do projeto: Sistema de Controle de Estoque.</w:t>
+      </w:r>
+    </w:p>
+    <w:p>
+      <w:r>
+        <w:t>Data: 08/10/24</w:t>
+      </w:r>
+    </w:p>
+    <w:p>
+      <w:r>
+        <w:t>Autores: Anderson de Matos e Deyvid Augusto</w:t>
+      </w:r>
+    </w:p>
+    <w:p>
+      <w:pPr>
+        <w:pStyle w:val="Ttulo2"/>
+        <w:numPr>
+          <w:ilvl w:val="1"/>
+          <w:numId w:val="2"/>
+        </w:numPr>
+        <w:spacing w:before="360" w:after="360"/>
+      </w:pPr>
+      <w:r>
+        <w:t>Objetivo</w:t>
+      </w:r>
+    </w:p>
+    <w:p>
+      <w:pPr>
+        <w:pStyle w:val="Ttulo1"/>
+        <w:rPr>
+          <w:rFonts w:eastAsia="Calibri" w:cs="Calibri"/>
+          <w:b w:val="0"/>
+          <w:caps w:val="0"/>
+          <w:szCs w:val="22"/>
+        </w:rPr>
+      </w:pPr>
+      <w:r>
+        <w:rPr>
+          <w:rFonts w:eastAsia="Calibri" w:cs="Calibri"/>
+          <w:b w:val="0"/>
+          <w:caps w:val="0"/>
+          <w:szCs w:val="22"/>
+        </w:rPr>
+        <w:t xml:space="preserve">O objetivo deste documento é definir os requisitos funcionais e não funcionais do sistema de banco de dados a ser implementado para a gestão </w:t>
+      </w:r>
+      <w:r>
+        <w:rPr>
+          <w:rFonts w:eastAsia="Calibri" w:cs="Calibri"/>
+          <w:b w:val="0"/>
+          <w:caps w:val="0"/>
+          <w:szCs w:val="22"/>
+        </w:rPr>
+        <w:t>de estoque de uma pizzaria</w:t>
+      </w:r>
+      <w:r>
+        <w:rPr>
+          <w:rFonts w:eastAsia="Calibri" w:cs="Calibri"/>
+          <w:b w:val="0"/>
+          <w:caps w:val="0"/>
+          <w:szCs w:val="22"/>
+        </w:rPr>
+        <w:t xml:space="preserve">. O sistema abrangerá a gestão de </w:t>
+      </w:r>
+      <w:r>
+        <w:rPr>
+          <w:rFonts w:eastAsia="Calibri" w:cs="Calibri"/>
+          <w:b w:val="0"/>
+          <w:caps w:val="0"/>
+          <w:szCs w:val="22"/>
+        </w:rPr>
+        <w:t>insumo</w:t>
+      </w:r>
+      <w:r>
+        <w:rPr>
+          <w:rFonts w:eastAsia="Calibri" w:cs="Calibri"/>
+          <w:b w:val="0"/>
+          <w:caps w:val="0"/>
+          <w:szCs w:val="22"/>
+        </w:rPr>
+        <w:t xml:space="preserve">s, controle de estoque, </w:t>
+      </w:r>
+      <w:r>
+        <w:rPr>
+          <w:rFonts w:eastAsia="Calibri" w:cs="Calibri"/>
+          <w:b w:val="0"/>
+          <w:caps w:val="0"/>
+          <w:szCs w:val="22"/>
+        </w:rPr>
+        <w:t>cadastro de funcionários e relatórios semanais.</w:t>
+      </w:r>
+    </w:p>
+    <w:p>
+      <w:pPr>
+        <w:pStyle w:val="Ttulo1"/>
+        <w:numPr>
+          <w:ilvl w:val="0"/>
+          <w:numId w:val="2"/>
+        </w:numPr>
+      </w:pPr>
+      <w:r>
+        <w:t>Requisitos funcionais</w:t>
+      </w:r>
+    </w:p>
+    <w:p>
+      <w:pPr>
+        <w:pStyle w:val="Ttulo2"/>
+        <w:spacing w:before="360" w:after="360"/>
+      </w:pPr>
+      <w:r>
+        <w:t>RF1: G</w:t>
+      </w:r>
+      <w:r>
+        <w:t>estão de insumos</w:t>
+      </w:r>
+    </w:p>
+    <w:p>
+      <w:r>
+        <w:t>Descrição: o sistema deve permitir o cadastro de novos produtos.</w:t>
+      </w:r>
+    </w:p>
+    <w:p>
+      <w:r>
+        <w:t>Entrada: dados do insumo (nome, categoria, preço de compra e quantidade em estoque)</w:t>
+      </w:r>
+    </w:p>
+    <w:p>
+      <w:r>
+        <w:t>Processo: usuário poderá adicionar novos insumos ao banco de dados, editar informações de insumos já existentes ou excluí-los.</w:t>
+      </w:r>
+    </w:p>
+    <w:p>
+      <w:r>
+        <w:t>Saída: insumo cadastrado com sucesso, alterado ou excluído com sucesso.</w:t>
+      </w:r>
+    </w:p>
+    <w:p>
+      <w:r>
+        <w:t xml:space="preserve">Prioridade: </w:t>
+      </w:r>
+      <w:r>
+        <w:t>a</w:t>
+      </w:r>
+      <w:r>
+        <w:t>lta</w:t>
+      </w:r>
+    </w:p>
+    <w:p>
+      <w:pPr>
+        <w:pStyle w:val="Ttulo2"/>
+        <w:spacing w:before="360" w:after="360"/>
+      </w:pPr>
+      <w:r>
+        <w:t>RF2: Controle de estoque</w:t>
+      </w:r>
+    </w:p>
+    <w:p>
+      <w:r>
+        <w:t>Descrição: o sistema deve registrar a entrada e saída de produtos no estoque. Deve ser possível visualizar o histórico de movimentações de cada produto. O sistema deve alertar quando a quantidade de um produto estiver abaixo do nível mínimo definido.</w:t>
+      </w:r>
+    </w:p>
+    <w:p>
+      <w:r>
+        <w:t>Entrada: o usuário irá informar a retirada e a entrada de insumos no estoque.</w:t>
+      </w:r>
+    </w:p>
+    <w:p>
+      <w:r>
+        <w:t>Processo: atualização automática do estoque a cada entrada ou retirada de insumo.</w:t>
+      </w:r>
+    </w:p>
+    <w:p>
+      <w:r>
+        <w:lastRenderedPageBreak/>
+        <w:t>Saída: estoque atualizado em tempo real.</w:t>
+      </w:r>
+    </w:p>
+    <w:p>
+      <w:r>
+        <w:t>Prioridade: alta</w:t>
+      </w:r>
+    </w:p>
+    <w:p>
+      <w:pPr>
+        <w:pStyle w:val="Ttulo2"/>
+        <w:spacing w:before="360" w:after="360"/>
+      </w:pPr>
+      <w:r>
+        <w:t>RF3: Cadastro de funcionários</w:t>
+      </w:r>
+    </w:p>
+    <w:p>
+      <w:r>
+        <w:t xml:space="preserve">Descrição: o sistema deve cadastrar os </w:t>
+      </w:r>
+      <w:r>
+        <w:t>colaboradores</w:t>
+      </w:r>
+      <w:r>
+        <w:t xml:space="preserve"> que têm acesso aos insumos para a fabricação diária</w:t>
+      </w:r>
+      <w:r>
+        <w:t>.</w:t>
+      </w:r>
+    </w:p>
+    <w:p>
+      <w:r>
+        <w:t>Entrada: o administrador cadastra os colaboradores por nome e cargo.</w:t>
+      </w:r>
+    </w:p>
+    <w:p>
+      <w:r>
+        <w:t>Processo: geração de relatório de movimentações por usuário.</w:t>
+      </w:r>
+    </w:p>
+    <w:p>
+      <w:r>
+        <w:t>Saída: atualização de estoque em tempo real por usuário.</w:t>
+      </w:r>
+    </w:p>
+    <w:p>
+      <w:r>
+        <w:t>Prioridade: média.</w:t>
+      </w:r>
+    </w:p>
+    <w:p>
+      <w:pPr>
+        <w:pStyle w:val="Ttulo2"/>
+        <w:spacing w:before="360" w:after="360"/>
+      </w:pPr>
+      <w:r>
+        <w:t>RF</w:t>
+      </w:r>
+      <w:r>
+        <w:t>4</w:t>
+      </w:r>
+      <w:r>
+        <w:t>: Controle de pedidos</w:t>
+      </w:r>
+    </w:p>
+    <w:p>
+      <w:r>
+        <w:t>Descrição: o</w:t>
+      </w:r>
+      <w:r>
+        <w:t xml:space="preserve"> sistema deve registrar pedidos de compra de produtos, incluindo data, fornecedor e quantidade.</w:t>
+      </w:r>
+    </w:p>
+    <w:p>
+      <w:r>
+        <w:t>Entrada: atualização do status do pedido (pendente, recebido, cancelado).</w:t>
+      </w:r>
+    </w:p>
+    <w:p>
+      <w:r>
+        <w:t>Processo: visualização dos pedidos.</w:t>
+      </w:r>
+    </w:p>
+    <w:p>
+      <w:r>
+        <w:t>Saída: atualização em tempo real do status dos pedidos.</w:t>
+      </w:r>
+    </w:p>
+    <w:p>
+      <w:r>
+        <w:t>Prioridade: alta.</w:t>
+      </w:r>
+    </w:p>
+    <w:p>
+      <w:pPr>
+        <w:pStyle w:val="Ttulo2"/>
+        <w:spacing w:before="360" w:after="360"/>
+      </w:pPr>
+      <w:r>
+        <w:t xml:space="preserve">RF5: </w:t>
+      </w:r>
+      <w:r>
+        <w:t>R</w:t>
+      </w:r>
+      <w:r>
+        <w:t>elatórios gerenciais</w:t>
+      </w:r>
+    </w:p>
+    <w:p>
+      <w:r>
+        <w:t>Descrição: o sistema deve gerar relatórios sobre a média de insumos utilizados no mês, calcular a média semanal necessária para a fabricação e calcular os custos semanais e mensais dos insumos.</w:t>
+      </w:r>
+    </w:p>
+    <w:p>
+      <w:r>
+        <w:t xml:space="preserve">Entrada: </w:t>
+      </w:r>
+      <w:r>
+        <w:t>c</w:t>
+      </w:r>
+      <w:r>
+        <w:t>ritérios de geração de relatórios (</w:t>
+      </w:r>
+      <w:r>
+        <w:t>semanal, mensal, por insumo</w:t>
+      </w:r>
+      <w:r>
+        <w:t>).</w:t>
+      </w:r>
+    </w:p>
+    <w:p>
+      <w:r>
+        <w:t xml:space="preserve">Processo: </w:t>
+      </w:r>
+      <w:r>
+        <w:t>g</w:t>
+      </w:r>
+      <w:r>
+        <w:t>eração de relatórios personalizados com base nos dados armazenados no sistema.</w:t>
+      </w:r>
+    </w:p>
+    <w:p>
+      <w:r>
+        <w:t xml:space="preserve">Saída: </w:t>
+      </w:r>
+      <w:r>
+        <w:t>r</w:t>
+      </w:r>
+      <w:r>
+        <w:t>elatórios detalhados de</w:t>
+      </w:r>
+      <w:r>
+        <w:t xml:space="preserve"> estoque por insumo</w:t>
+      </w:r>
+      <w:r>
+        <w:t>.</w:t>
+      </w:r>
+    </w:p>
+    <w:p>
+      <w:r>
+        <w:t>Prioridade: Média</w:t>
+      </w:r>
+    </w:p>
+    <w:p>
+      <w:pPr>
+        <w:pStyle w:val="Ttulo1"/>
+        <w:numPr>
+          <w:ilvl w:val="0"/>
+          <w:numId w:val="2"/>
+        </w:numPr>
+      </w:pPr>
+      <w:r>
+        <w:t>Requisitos não funcionais</w:t>
+      </w:r>
+    </w:p>
+    <w:p>
+      <w:pPr>
+        <w:pStyle w:val="Ttulo2"/>
+        <w:spacing w:before="360" w:after="360"/>
+      </w:pPr>
+      <w:r>
+        <w:t>RNF1: Interface simples e intuitiva</w:t>
+      </w:r>
+    </w:p>
+    <w:p>
+      <w:r>
+        <w:t>Descrição: a interface do sistema deve ser intuitiva e de fácil utilização, permitindo que os usuários realizem tarefas sem necessidade de treinamento extensivo.</w:t>
+      </w:r>
+    </w:p>
+    <w:p>
+      <w:r>
+        <w:t>Critério de Aceitação: usuários devem ser capazes de realizar as principais operações após um breve tutorial ou sem assistência.</w:t>
+      </w:r>
+    </w:p>
+    <w:p>
+      <w:r>
+        <w:t>Prioridade: média</w:t>
+      </w:r>
+    </w:p>
+    <w:p>
+      <w:pPr>
+        <w:pStyle w:val="Ttulo2"/>
+        <w:spacing w:before="360" w:after="360"/>
+      </w:pPr>
+      <w:r>
+        <w:lastRenderedPageBreak/>
+        <w:t>RNF2: Capacidade de uso simultâneo</w:t>
+      </w:r>
+    </w:p>
+    <w:p>
+      <w:r>
+        <w:t>Descrição: o sistema deve ser capaz de suportar um aumento no volume de dados e usuários sem degradação do desempenho.</w:t>
+      </w:r>
+    </w:p>
+    <w:p>
+      <w:r>
+        <w:t>Critério de aceitação: o sistema deve ser capaz de gerenciar um aumento de até 100% no volume de dados e 100% no número de usuários sem impacto perceptível no desempenho.</w:t>
+      </w:r>
+    </w:p>
+    <w:p>
+      <w:r>
+        <w:t>Prioridade: média.</w:t>
+      </w:r>
+    </w:p>
+    <w:p>
+      <w:pPr>
+        <w:pStyle w:val="Ttulo2"/>
+        <w:spacing w:before="360" w:after="360"/>
+      </w:pPr>
+      <w:r>
+        <w:t>RNF3: Backup automático semanal</w:t>
+      </w:r>
+    </w:p>
+    <w:p>
+      <w:r>
+        <w:t>Descrição: o sistema deve implementar processos de backup regulares e recuperação de dados para garantir a integridade das informações.</w:t>
+      </w:r>
+    </w:p>
+    <w:p>
+      <w:r>
+        <w:t>Critério de aceitação: o sistema deve realizar backups automáticos semanais e permitir a restauração de dados em caso de falha ou perda de informações.</w:t>
+      </w:r>
+    </w:p>
+    <w:p>
+      <w:r>
+        <w:t>Prioridade: alta.</w:t>
+      </w:r>
+    </w:p>
+    <w:p>
+      <w:pPr>
+        <w:pStyle w:val="Ttulo2"/>
+        <w:spacing w:before="360" w:after="360"/>
+      </w:pPr>
+      <w:r>
+        <w:t>RNF4: Segurança</w:t>
+      </w:r>
+    </w:p>
+    <w:p>
+      <w:r>
+        <w:t>Descrição: o sistema deve garantir a segurança dos dados, incluindo autenticação de usuários e controle de acesso.</w:t>
+      </w:r>
+    </w:p>
+    <w:p>
+      <w:r>
+        <w:t>Critério de aceitação: usuários não autorizados não devem ter acesso aos dados, e todas as ações devem ser registradas em logs.</w:t>
+      </w:r>
+    </w:p>
+    <w:p>
+      <w:r>
+        <w:t>Prioridade: alta.</w:t>
+      </w:r>
+    </w:p>
+    <w:p>
+      <w:pPr>
+        <w:pStyle w:val="Ttulo2"/>
+        <w:spacing w:before="360" w:after="360"/>
+      </w:pPr>
+      <w:r>
+        <w:t>RNF5: Bom desempenho</w:t>
+      </w:r>
+    </w:p>
+    <w:p>
+      <w:r>
+        <w:t>Descrição: o sistema deve permitir consultas e atualizações de dados em tempo real, com tempos de resposta não superiores a 2 segundos.</w:t>
+      </w:r>
+    </w:p>
+    <w:p>
+      <w:r>
+        <w:t>Critério de aceitação: as consultas e operações no banco de dados devem ser concluídas em até 2 segundos sob condições normais de operação.</w:t>
+      </w:r>
+    </w:p>
+    <w:p>
+      <w:r>
+        <w:t>Prioridade: Alta</w:t>
+      </w:r>
+    </w:p>
+    <w:p>
+      <w:pPr>
+        <w:pStyle w:val="Ttulo1"/>
+        <w:numPr>
+          <w:ilvl w:val="0"/>
+          <w:numId w:val="2"/>
+        </w:numPr>
+      </w:pPr>
+      <w:r>
+        <w:t>Conclusão</w:t>
+      </w:r>
+    </w:p>
+    <w:p>
+      <w:r>
+        <w:t xml:space="preserve">Este documento detalha os principais requisitos funcionais e não funcionais para o desenvolvimento do sistema de banco de dados </w:t>
+      </w:r>
+      <w:r>
+        <w:t>de controle de estoque da pizzaria</w:t>
+      </w:r>
+      <w:r>
+        <w:t xml:space="preserve">. O atendimento a esses requisitos garantirá </w:t>
+      </w:r>
+      <w:r>
+        <w:lastRenderedPageBreak/>
+        <w:t xml:space="preserve">que o sistema ofereça suporte eficaz à gestão de </w:t>
+      </w:r>
+      <w:r>
+        <w:t xml:space="preserve">insumos e </w:t>
+      </w:r>
+      <w:r>
+        <w:t>estoque</w:t>
+      </w:r>
+      <w:r>
+        <w:t xml:space="preserve">, </w:t>
+      </w:r>
+      <w:r>
+        <w:t>além de proporcionar segurança, desempenho e escalabilidade.</w:t>
+      </w:r>
+    </w:p>
+    <w:p>
+      <w:pPr>
+        <w:pStyle w:val="Ttulo"/>
+        <w:spacing w:before="360" w:after="360"/>
+      </w:pPr>
+      <w:r>
+        <w:t>Documento de Casos de Uso - Sistema de Banco de Dados de constrole de estoque de pizzaria</w:t>
+      </w:r>
+    </w:p>
+    <w:p>
+      <w:pPr>
+        <w:pStyle w:val="Ttulo1"/>
+      </w:pPr>
+      <w:r>
+        <w:t>1 Introdução</w:t>
+      </w:r>
+    </w:p>
+    <w:p>
+      <w:r>
+        <w:t>Este documento descreve os principais casos de uso para o sistema de banco de dados de controle de estoque de pizzaria, detalhando o comportamento do sistema para cada funcionalidade.</w:t>
+      </w:r>
+    </w:p>
+    <w:p>
+      <w:pPr>
+        <w:pStyle w:val="Ttulo1"/>
+      </w:pPr>
+      <w:r>
+        <w:t>caso de uso:  gestão de insumos (rf1)</w:t>
+      </w:r>
+    </w:p>
+    <w:p>
+      <w:r>
+        <w:t>Nome: Gestão de insumos</w:t>
+      </w:r>
+      <w:r>
+        <w:t>.</w:t>
+      </w:r>
+    </w:p>
+    <w:p>
+      <w:r>
+        <w:t>Autor principal: administrador.</w:t>
+      </w:r>
+    </w:p>
+    <w:p>
+      <w:r>
+        <w:t>Descrição: o administrador pode incluir, editar e excluir insumos no sistema.</w:t>
+      </w:r>
+    </w:p>
+    <w:p>
+      <w:r>
+        <w:t>Pré-condições: o administrador deve estar autenticado no sistema.</w:t>
+      </w:r>
+    </w:p>
+    <w:p>
+      <w:r>
+        <w:t xml:space="preserve">Pós-condições: os insumos são atualizados no banco de dados </w:t>
+      </w:r>
+      <w:r>
+        <w:t>e as alterações refletem no controle de estoque e relatórios.</w:t>
+      </w:r>
+      <w:r>
+        <w:t xml:space="preserve"> </w:t>
+      </w:r>
+    </w:p>
+    <w:p>
+      <w:r>
+        <w:t>Fluxo Principal:</w:t>
+      </w:r>
+    </w:p>
+    <w:p>
+      <w:r>
+        <w:t>O administrador acessa a interface de gestão de insumos.</w:t>
+      </w:r>
+    </w:p>
+    <w:p>
+      <w:r>
+        <w:t>O administrador escolhe a ação desejada: Incluir, Editar ou Excluir.</w:t>
+      </w:r>
+    </w:p>
+    <w:p>
+      <w:r>
+        <w:t>Incluir:</w:t>
+      </w:r>
+    </w:p>
+    <w:p>
+      <w:r>
+        <w:t>O administrador insere as informações do produto (</w:t>
+      </w:r>
+      <w:r>
+        <w:t>nome, categoria, preço de compra e quantidade</w:t>
+      </w:r>
+      <w:r>
+        <w:t>).</w:t>
+      </w:r>
+    </w:p>
+    <w:p>
+      <w:r>
+        <w:t>O sistema valida os dados e armazena o novo produto no banco de dados.</w:t>
+      </w:r>
+    </w:p>
+    <w:p>
+      <w:r>
+        <w:t>Editar:</w:t>
+      </w:r>
+    </w:p>
+    <w:p>
+      <w:r>
+        <w:t>O administrador seleciona um produto existente.</w:t>
+      </w:r>
+    </w:p>
+    <w:p>
+      <w:r>
+        <w:t>O administrador altera os dados do produto e confirma as alterações.</w:t>
+      </w:r>
+    </w:p>
+    <w:p>
+      <w:r>
+        <w:t>O sistema valida e atualiza os dados no banco de dados.</w:t>
+      </w:r>
+    </w:p>
+    <w:p>
+      <w:r>
+        <w:t>Excluir:</w:t>
+      </w:r>
+    </w:p>
+    <w:p>
+      <w:r>
+        <w:t>O administrador seleciona o produto a ser removido.</w:t>
+      </w:r>
+    </w:p>
+    <w:p>
+      <w:r>
+        <w:t>O sistema solicita confirmação e, após confirmação, remove o produto do banco de dados.</w:t>
+      </w:r>
+    </w:p>
+    <w:p>
+      <w:r>
+        <w:t>O sistema exibe uma mensagem de sucesso após cada operação.</w:t>
+      </w:r>
+    </w:p>
+    <w:p>
+      <w:r>
+        <w:t>Fluxo Alternativo:</w:t>
+      </w:r>
+    </w:p>
+    <w:p>
+      <w:r>
+        <w:t>F1.1: Se os dados do produto estiverem incompletos ou inválidos, o sistema exibe uma mensagem de erro e solicita correção.</w:t>
+      </w:r>
+    </w:p>
+    <w:p>
+      <w:pPr>
+        <w:pStyle w:val="Ttulo1"/>
+      </w:pPr>
+      <w:r>
+        <w:lastRenderedPageBreak/>
+        <w:t>Caso de uso: controle de estoque</w:t>
+      </w:r>
+      <w:r>
+        <w:t xml:space="preserve"> (RF2)</w:t>
+      </w:r>
+    </w:p>
+    <w:p>
+      <w:r>
+        <w:t>Nome: Controle de Estoque</w:t>
+      </w:r>
+    </w:p>
+    <w:p>
+      <w:r>
+        <w:t xml:space="preserve">Ator </w:t>
+      </w:r>
+      <w:r>
+        <w:t>p</w:t>
+      </w:r>
+      <w:r>
+        <w:t xml:space="preserve">rincipal: </w:t>
+      </w:r>
+      <w:r>
+        <w:t>s</w:t>
+      </w:r>
+      <w:r>
+        <w:t>istema</w:t>
+      </w:r>
+    </w:p>
+    <w:p>
+      <w:r>
+        <w:t xml:space="preserve">Descrição: </w:t>
+      </w:r>
+      <w:r>
+        <w:t>o</w:t>
+      </w:r>
+      <w:r>
+        <w:t xml:space="preserve"> sistema deve atualizar automaticamente o nível de estoque após </w:t>
+      </w:r>
+      <w:r>
+        <w:t>retirada de insumo</w:t>
+      </w:r>
+      <w:r>
+        <w:t>.</w:t>
+      </w:r>
+    </w:p>
+    <w:p>
+      <w:r>
+        <w:t>Pré-condições:</w:t>
+      </w:r>
+      <w:r>
+        <w:t xml:space="preserve"> </w:t>
+      </w:r>
+    </w:p>
+    <w:p>
+      <w:r>
+        <w:t xml:space="preserve">Pós-condições: </w:t>
+      </w:r>
+      <w:r>
+        <w:t>o</w:t>
+      </w:r>
+      <w:r>
+        <w:t xml:space="preserve"> estoque do </w:t>
+      </w:r>
+      <w:r>
+        <w:t>insumo utilizado</w:t>
+      </w:r>
+      <w:r>
+        <w:t xml:space="preserve"> é atualizado corretamente.</w:t>
+      </w:r>
+    </w:p>
+    <w:p>
+      <w:r>
+        <w:t>Fluxo Principal:</w:t>
+      </w:r>
+    </w:p>
+    <w:p>
+      <w:r>
+        <w:t>O sistema registra</w:t>
+      </w:r>
+      <w:r>
+        <w:t xml:space="preserve"> uma nova retirada de insumo</w:t>
+      </w:r>
+      <w:r>
+        <w:t>.</w:t>
+      </w:r>
+    </w:p>
+    <w:p>
+      <w:r>
+        <w:t xml:space="preserve">O sistema identifica os </w:t>
+      </w:r>
+      <w:r>
+        <w:t>insumos</w:t>
+      </w:r>
+      <w:r>
+        <w:t xml:space="preserve"> </w:t>
+      </w:r>
+      <w:r>
+        <w:t>solicitados</w:t>
+      </w:r>
+      <w:r>
+        <w:t xml:space="preserve"> e suas respectivas quantidades.</w:t>
+      </w:r>
+    </w:p>
+    <w:p>
+      <w:r>
+        <w:t xml:space="preserve">O sistema atualiza a quantidade em estoque para cada </w:t>
+      </w:r>
+      <w:r>
+        <w:t>insumo utilizado</w:t>
+      </w:r>
+      <w:r>
+        <w:t>.</w:t>
+      </w:r>
+    </w:p>
+    <w:p>
+      <w:r>
+        <w:t>O sistema exibe o estoque atualizado nas interfaces de consulta.</w:t>
+      </w:r>
+    </w:p>
+    <w:p>
+      <w:r>
+        <w:t>Fluxo Alternativo:</w:t>
+      </w:r>
+    </w:p>
+    <w:p>
+      <w:r>
+        <w:t>F</w:t>
+      </w:r>
+      <w:r>
+        <w:t>2.1</w:t>
+      </w:r>
+      <w:r>
+        <w:t xml:space="preserve">: Se o estoque de um </w:t>
+      </w:r>
+      <w:r>
+        <w:t>insumo</w:t>
+      </w:r>
+      <w:r>
+        <w:t xml:space="preserve"> for insuficiente para </w:t>
+      </w:r>
+      <w:r>
+        <w:t>produção</w:t>
+      </w:r>
+      <w:r>
+        <w:t xml:space="preserve">, o sistema impede a </w:t>
+      </w:r>
+      <w:r>
+        <w:t>retirada</w:t>
+      </w:r>
+      <w:r>
+        <w:t xml:space="preserve"> e exibe uma mensagem de erro.</w:t>
+      </w:r>
+    </w:p>
+    <w:p>
+      <w:pPr>
+        <w:pStyle w:val="Ttulo1"/>
+      </w:pPr>
+      <w:r>
+        <w:t>caso de uso: cadastro de funcionário (rf3)</w:t>
+      </w:r>
+    </w:p>
+    <w:p>
+      <w:r>
+        <w:t xml:space="preserve">Nome: </w:t>
+      </w:r>
+      <w:r>
+        <w:t>Cadastro de funcionário</w:t>
+      </w:r>
+    </w:p>
+    <w:p>
+      <w:r>
+        <w:t xml:space="preserve">Ator principal: </w:t>
+      </w:r>
+      <w:r>
+        <w:t>administrador</w:t>
+      </w:r>
+    </w:p>
+    <w:p>
+      <w:r>
+        <w:t xml:space="preserve">Descrição: </w:t>
+      </w:r>
+      <w:r>
+        <w:t>o administrador pode incluir, editar ou excluir usuário.</w:t>
+      </w:r>
+    </w:p>
+    <w:p>
+      <w:r>
+        <w:t>Pré-condições: o administrador deve estar autenticado no sistema.</w:t>
+      </w:r>
+    </w:p>
+    <w:p>
+      <w:r>
+        <w:t xml:space="preserve">Pós-condições: </w:t>
+      </w:r>
+      <w:r>
+        <w:t>os usuários são cadastrados e os níveis de acesso são definidos.</w:t>
+      </w:r>
+    </w:p>
+    <w:p>
+      <w:r>
+        <w:t>Fluxo Principal:</w:t>
+      </w:r>
+    </w:p>
+    <w:p>
+      <w:r>
+        <w:t xml:space="preserve">O administrador acessa a interface de </w:t>
+      </w:r>
+      <w:r>
+        <w:t>cadastro de funcionário.</w:t>
+      </w:r>
+    </w:p>
+    <w:p>
+      <w:r>
+        <w:t>O administrador escolhe a ação desejada: Incluir, Editar ou Excluir.</w:t>
+      </w:r>
+    </w:p>
+    <w:p>
+      <w:r>
+        <w:t>Incluir:</w:t>
+      </w:r>
+    </w:p>
+    <w:p>
+      <w:r>
+        <w:t xml:space="preserve">O administrador insere as informações do </w:t>
+      </w:r>
+      <w:r>
+        <w:t>usuário</w:t>
+      </w:r>
+      <w:r>
+        <w:t xml:space="preserve"> (</w:t>
+      </w:r>
+      <w:r>
+        <w:t>nome, matrícula, cargo</w:t>
+      </w:r>
+      <w:r>
+        <w:t>).</w:t>
+      </w:r>
+    </w:p>
+    <w:p>
+      <w:r>
+        <w:t xml:space="preserve">O sistema valida os dados e armazena o novo </w:t>
+      </w:r>
+      <w:r>
+        <w:t>usuário</w:t>
+      </w:r>
+      <w:r>
+        <w:t xml:space="preserve"> no banco de dados.</w:t>
+      </w:r>
+    </w:p>
+    <w:p>
+      <w:r>
+        <w:t>Editar:</w:t>
+      </w:r>
+    </w:p>
+    <w:p>
+      <w:r>
+        <w:t xml:space="preserve">O administrador seleciona um </w:t>
+      </w:r>
+      <w:r>
+        <w:t>usuário</w:t>
+      </w:r>
+      <w:r>
+        <w:t xml:space="preserve"> existente.</w:t>
+      </w:r>
+    </w:p>
+    <w:p>
+      <w:r>
+        <w:t xml:space="preserve">O administrador altera os dados do </w:t>
+      </w:r>
+      <w:r>
+        <w:t>usuário</w:t>
+      </w:r>
+      <w:r>
+        <w:t xml:space="preserve"> e confirma as alterações.</w:t>
+      </w:r>
+    </w:p>
+    <w:p>
+      <w:r>
+        <w:t>O sistema valida e atualiza os dados no banco de dados.</w:t>
+      </w:r>
+    </w:p>
+    <w:p>
+      <w:r>
+        <w:t>Excluir:</w:t>
+      </w:r>
+    </w:p>
+    <w:p>
+      <w:r>
+        <w:t xml:space="preserve">O administrador seleciona o </w:t>
+      </w:r>
+      <w:r>
+        <w:t>usuário</w:t>
+      </w:r>
+      <w:r>
+        <w:t xml:space="preserve"> a ser removido.</w:t>
+      </w:r>
+    </w:p>
+    <w:p>
+      <w:r>
+        <w:t xml:space="preserve">O sistema solicita confirmação e, após confirmação, remove o </w:t>
+      </w:r>
+      <w:r>
+        <w:t>usuário</w:t>
+      </w:r>
+      <w:r>
+        <w:t xml:space="preserve"> do banco de dados.</w:t>
+      </w:r>
+    </w:p>
+    <w:p>
+      <w:r>
+        <w:lastRenderedPageBreak/>
+        <w:t>O sistema exibe uma mensagem de sucesso após cada operação.</w:t>
+      </w:r>
+    </w:p>
+    <w:p>
+      <w:r>
+        <w:t>Fluxo Alternativo:</w:t>
+      </w:r>
+    </w:p>
+    <w:p>
+      <w:r>
+        <w:t>F</w:t>
+      </w:r>
+      <w:r>
+        <w:t>3.1</w:t>
+      </w:r>
+      <w:r>
+        <w:t xml:space="preserve">: Se os dados do </w:t>
+      </w:r>
+      <w:r>
+        <w:t>usuário</w:t>
+      </w:r>
+      <w:r>
+        <w:t xml:space="preserve"> estiverem incompletos ou inválidos, o sistema exibe uma mensagem de erro e solicita correção.</w:t>
+      </w:r>
+    </w:p>
+    <w:p>
+      <w:pPr>
+        <w:pStyle w:val="Ttulo1"/>
+      </w:pPr>
+      <w:r>
+        <w:t>Caso de uso: Controle de pedidos (RF4)</w:t>
+      </w:r>
+    </w:p>
+    <w:p>
+      <w:r>
+        <w:t>Nome: C</w:t>
+      </w:r>
+      <w:r>
+        <w:t>ontrole de pedidos</w:t>
+      </w:r>
+    </w:p>
+    <w:p>
+      <w:r>
+        <w:t>Ator principal: administrador</w:t>
+      </w:r>
+    </w:p>
+    <w:p>
+      <w:r>
+        <w:t xml:space="preserve">Descrição: o administrador pode incluir, editar ou excluir </w:t>
+      </w:r>
+      <w:r>
+        <w:t>pedidos de compra de insumos</w:t>
+      </w:r>
+      <w:r>
+        <w:t>.</w:t>
+      </w:r>
+    </w:p>
+    <w:p>
+      <w:r>
+        <w:t>Pré-condições: o administrador deve estar autenticado no sistema.</w:t>
+      </w:r>
+    </w:p>
+    <w:p>
+      <w:r>
+        <w:t xml:space="preserve">Pós-condições: </w:t>
+      </w:r>
+      <w:r>
+        <w:t>os pedidos são incluídos na ordem de compra</w:t>
+      </w:r>
+    </w:p>
+    <w:p>
+      <w:r>
+        <w:t>Fluxo Principal:</w:t>
+      </w:r>
+    </w:p>
+    <w:p>
+      <w:r>
+        <w:t xml:space="preserve">O administrador acessa a interface de </w:t>
+      </w:r>
+      <w:r>
+        <w:t>controle de pedidos</w:t>
+      </w:r>
+      <w:r>
+        <w:t>.</w:t>
+      </w:r>
+    </w:p>
+    <w:p>
+      <w:r>
+        <w:t xml:space="preserve">O administrador escolhe a ação desejada: </w:t>
+      </w:r>
+      <w:r>
+        <w:t>Novo, Editar, Cancelar</w:t>
+      </w:r>
+      <w:r>
+        <w:t>.</w:t>
+      </w:r>
+    </w:p>
+    <w:p>
+      <w:r>
+        <w:t>Novo</w:t>
+      </w:r>
+      <w:r>
+        <w:t>:</w:t>
+      </w:r>
+    </w:p>
+    <w:p>
+      <w:r>
+        <w:t>O administrador insere as informações do</w:t>
+      </w:r>
+      <w:r>
+        <w:t xml:space="preserve">s insumos </w:t>
+      </w:r>
+      <w:r>
+        <w:t xml:space="preserve">(nome, </w:t>
+      </w:r>
+      <w:r>
+        <w:t>quantidade, marca</w:t>
+      </w:r>
+      <w:r>
+        <w:t>).</w:t>
+      </w:r>
+    </w:p>
+    <w:p>
+      <w:r>
+        <w:t xml:space="preserve">O sistema valida os dados e armazena o novo </w:t>
+      </w:r>
+      <w:r>
+        <w:t xml:space="preserve">insumo </w:t>
+      </w:r>
+      <w:r>
+        <w:t xml:space="preserve">em uma nova ordem de pedido e atualiza </w:t>
+      </w:r>
+      <w:r>
+        <w:t>no banco de dados.</w:t>
+      </w:r>
+    </w:p>
+    <w:p>
+      <w:r>
+        <w:t>Editar:</w:t>
+      </w:r>
+    </w:p>
+    <w:p>
+      <w:r>
+        <w:t>O administrador seleciona um</w:t>
+      </w:r>
+      <w:r>
+        <w:t xml:space="preserve"> pedido </w:t>
+      </w:r>
+      <w:r>
+        <w:t>existente.</w:t>
+      </w:r>
+    </w:p>
+    <w:p>
+      <w:r>
+        <w:t>O administrador altera os dados do</w:t>
+      </w:r>
+      <w:r>
+        <w:t>s insumos</w:t>
+      </w:r>
+      <w:r>
+        <w:t xml:space="preserve"> e confirma as alterações.</w:t>
+      </w:r>
+    </w:p>
+    <w:p>
+      <w:r>
+        <w:t>O sistema valida e atualiza os dados no banco de dados.</w:t>
+      </w:r>
+    </w:p>
+    <w:p>
+      <w:r>
+        <w:t>Cancelar</w:t>
+      </w:r>
+      <w:r>
+        <w:t>:</w:t>
+      </w:r>
+    </w:p>
+    <w:p>
+      <w:r>
+        <w:t xml:space="preserve">O administrador seleciona </w:t>
+      </w:r>
+      <w:r>
+        <w:t>a ordem de pedido</w:t>
+      </w:r>
+      <w:r>
+        <w:t xml:space="preserve"> a ser </w:t>
+      </w:r>
+      <w:r>
+        <w:t>excluída</w:t>
+      </w:r>
+      <w:r>
+        <w:t>.</w:t>
+      </w:r>
+    </w:p>
+    <w:p>
+      <w:r>
+        <w:t>O administrador informa o motivo de cancelamento.</w:t>
+      </w:r>
+    </w:p>
+    <w:p>
+      <w:r>
+        <w:t xml:space="preserve">O sistema solicita confirmação e, após confirmação, </w:t>
+      </w:r>
+      <w:r>
+        <w:t>exclui a ordem de pedido</w:t>
+      </w:r>
+    </w:p>
+    <w:p>
+      <w:r>
+        <w:t>O sistema exibe uma mensagem de sucesso após cada operação.</w:t>
+      </w:r>
+    </w:p>
+    <w:p>
+      <w:r>
+        <w:t>Fluxo Alternativo:</w:t>
+      </w:r>
+    </w:p>
+    <w:p>
+      <w:r>
+        <w:t>F</w:t>
+      </w:r>
+      <w:r>
+        <w:t>4</w:t>
+      </w:r>
+      <w:r>
+        <w:t>.1:</w:t>
+      </w:r>
+      <w:r>
+        <w:t xml:space="preserve"> Se houver falta de algum dado dos insumos no pedido, o sistema exibe uma mensagem de erro e solicita a correção</w:t>
+      </w:r>
+      <w:r>
+        <w:t>.</w:t>
+      </w:r>
+    </w:p>
+    <w:p>
+      <w:pPr>
+        <w:pStyle w:val="Ttulo1"/>
+      </w:pPr>
+      <w:r>
+        <w:t>Caso de uso: Relatório gerenciais (RF5)</w:t>
+      </w:r>
+    </w:p>
+    <w:p>
+      <w:r>
+        <w:t>Nome: Geração de Relatórios Gerenciais</w:t>
+      </w:r>
+    </w:p>
+    <w:p>
+      <w:r>
+        <w:t>Ator Principal: Administrador</w:t>
+      </w:r>
+    </w:p>
+    <w:p>
+      <w:r>
+        <w:lastRenderedPageBreak/>
+        <w:t>Descrição: O sistema gera relatórios gerenciais sobre estoque</w:t>
+      </w:r>
+      <w:r>
+        <w:t>, consumo de insumos e custos semanais e mensais</w:t>
+      </w:r>
+      <w:r>
+        <w:t xml:space="preserve"> com base em critérios definidos pelo administrador.</w:t>
+      </w:r>
+    </w:p>
+    <w:p>
+      <w:r>
+        <w:t>Pré-condições: O administrador deve estar autenticado no sistema.</w:t>
+      </w:r>
+    </w:p>
+    <w:p>
+      <w:r>
+        <w:t>Pós-condições: O relatório é gerado e exibido para o administrador.</w:t>
+      </w:r>
+    </w:p>
+    <w:p>
+      <w:r>
+        <w:t>Fluxo Principal:</w:t>
+      </w:r>
+    </w:p>
+    <w:p>
+      <w:r>
+        <w:t>O administrador acessa a interface de relatórios.</w:t>
+      </w:r>
+    </w:p>
+    <w:p>
+      <w:r>
+        <w:t>O administrador seleciona o tipo de relatório desejado (</w:t>
+      </w:r>
+      <w:r>
+        <w:t>estoque</w:t>
+      </w:r>
+      <w:r>
+        <w:t xml:space="preserve">, </w:t>
+      </w:r>
+      <w:r>
+        <w:t>custos, movimentação por usuário</w:t>
+      </w:r>
+      <w:r>
+        <w:t>).</w:t>
+      </w:r>
+    </w:p>
+    <w:p>
+      <w:r>
+        <w:t>O administrador define os critérios para o relatório (período</w:t>
+      </w:r>
+      <w:r>
+        <w:t>, insumo</w:t>
+      </w:r>
+      <w:r>
+        <w:t>).</w:t>
+      </w:r>
+    </w:p>
+    <w:p>
+      <w:r>
+        <w:t>O sistema coleta os dados de acordo com os critérios e gera o relatório.</w:t>
+      </w:r>
+    </w:p>
+    <w:p>
+      <w:r>
+        <w:t>O sistema exibe o relatório gerado para o administrador, permitindo sua exportação (em PDF, Excel, etc.).</w:t>
+      </w:r>
+    </w:p>
+    <w:p>
+      <w:r>
+        <w:t>Fluxo Alternativo:</w:t>
+      </w:r>
+    </w:p>
+    <w:p>
+      <w:r>
+        <w:t>F5.1: Se não houver dados suficientes para gerar o relatório, o sistema exibe uma mensagem informando que não há dados disponíveis para o período ou critérios selecionados.</w:t>
       </w:r>
     </w:p>
     <w:p/>
-    <w:p>
-      <w:pPr>
-        <w:spacing w:after="1787" w:line="218" w:lineRule="auto"/>
-        <w:ind w:left="259"/>
-      </w:pPr>
-    </w:p>
+    <w:p/>
+    <w:p/>
+    <w:p/>
     <w:sectPr>
       <w:pgSz w:w="11910" w:h="16838"/>
       <w:pgMar w:top="555" w:right="824" w:bottom="548" w:left="555" w:header="720" w:footer="720" w:gutter="0"/>
@@ -175,6 +1496,219 @@
     </w:sectPr>
   </w:body>
 </w:document>
+</file>
+
+<file path=word/numbering.xml><?xml version="1.0" encoding="utf-8"?>
+<w:numbering xmlns:wpc="http://schemas.microsoft.com/office/word/2010/wordprocessingCanvas" xmlns:cx="http://schemas.microsoft.com/office/drawing/2014/chartex" xmlns:cx1="http://schemas.microsoft.com/office/drawing/2015/9/8/chartex" xmlns:cx2="http://schemas.microsoft.com/office/drawing/2015/10/21/chartex" xmlns:cx3="http://schemas.microsoft.com/office/drawing/2016/5/9/chartex" xmlns:cx4="http://schemas.microsoft.com/office/drawing/2016/5/10/chartex" xmlns:cx5="http://schemas.microsoft.com/office/drawing/2016/5/11/chartex" xmlns:cx6="http://schemas.microsoft.com/office/drawing/2016/5/12/chartex" xmlns:cx7="http://schemas.microsoft.com/office/drawing/2016/5/13/chartex" xmlns:cx8="http://schemas.microsoft.com/office/drawing/2016/5/14/chartex" xmlns:mc="http://schemas.openxmlformats.org/markup-compatibility/2006" xmlns:aink="http://schemas.microsoft.com/office/drawing/2016/ink" xmlns:am3d="http://schemas.microsoft.com/office/drawing/2017/model3d" xmlns:o="urn:schemas-microsoft-com:office:office" xmlns:r="http://schemas.openxmlformats.org/officeDocument/2006/relationships" xmlns:m="http://schemas.openxmlformats.org/officeDocument/2006/math" xmlns:v="urn:schemas-microsoft-com:vml" xmlns:wp14="http://schemas.microsoft.com/office/word/2010/wordprocessingDrawing" xmlns:wp="http://schemas.openxmlformats.org/drawingml/2006/wordprocessingDrawing" xmlns:w10="urn:schemas-microsoft-com:office:word" xmlns:w="http://schemas.openxmlformats.org/wordprocessingml/2006/main" xmlns:w14="http://schemas.microsoft.com/office/word/2010/wordml" xmlns:w15="http://schemas.microsoft.com/office/word/2012/wordml" xmlns:w16cex="http://schemas.microsoft.com/office/word/2018/wordml/cex" xmlns:w16cid="http://schemas.microsoft.com/office/word/2016/wordml/cid" xmlns:w16="http://schemas.microsoft.com/office/word/2018/wordml" xmlns:w16sdtdh="http://schemas.microsoft.com/office/word/2020/wordml/sdtdatahash" xmlns:w16se="http://schemas.microsoft.com/office/word/2015/wordml/symex" xmlns:wpg="http://schemas.microsoft.com/office/word/2010/wordprocessingGroup" xmlns:wpi="http://schemas.microsoft.com/office/word/2010/wordprocessingInk" xmlns:wne="http://schemas.microsoft.com/office/word/2006/wordml" xmlns:wps="http://schemas.microsoft.com/office/word/2010/wordprocessingShape" mc:Ignorable="w14 w15 w16se w16cid w16 w16cex w16sdtdh wp14">
+  <w:abstractNum w:abstractNumId="0" w15:restartNumberingAfterBreak="0">
+    <w:nsid w:val="380F4456"/>
+    <w:multiLevelType w:val="hybridMultilevel"/>
+    <w:tmpl w:val="E0D2622E"/>
+    <w:lvl w:ilvl="0" w:tplc="0416000F">
+      <w:start w:val="1"/>
+      <w:numFmt w:val="decimal"/>
+      <w:lvlText w:val="%1."/>
+      <w:lvlJc w:val="left"/>
+      <w:pPr>
+        <w:ind w:left="720" w:hanging="360"/>
+      </w:pPr>
+      <w:rPr>
+        <w:rFonts w:hint="default"/>
+      </w:rPr>
+    </w:lvl>
+    <w:lvl w:ilvl="1" w:tplc="04160019" w:tentative="1">
+      <w:start w:val="1"/>
+      <w:numFmt w:val="lowerLetter"/>
+      <w:lvlText w:val="%2."/>
+      <w:lvlJc w:val="left"/>
+      <w:pPr>
+        <w:ind w:left="1440" w:hanging="360"/>
+      </w:pPr>
+    </w:lvl>
+    <w:lvl w:ilvl="2" w:tplc="0416001B" w:tentative="1">
+      <w:start w:val="1"/>
+      <w:numFmt w:val="lowerRoman"/>
+      <w:lvlText w:val="%3."/>
+      <w:lvlJc w:val="right"/>
+      <w:pPr>
+        <w:ind w:left="2160" w:hanging="180"/>
+      </w:pPr>
+    </w:lvl>
+    <w:lvl w:ilvl="3" w:tplc="0416000F" w:tentative="1">
+      <w:start w:val="1"/>
+      <w:numFmt w:val="decimal"/>
+      <w:lvlText w:val="%4."/>
+      <w:lvlJc w:val="left"/>
+      <w:pPr>
+        <w:ind w:left="2880" w:hanging="360"/>
+      </w:pPr>
+    </w:lvl>
+    <w:lvl w:ilvl="4" w:tplc="04160019" w:tentative="1">
+      <w:start w:val="1"/>
+      <w:numFmt w:val="lowerLetter"/>
+      <w:lvlText w:val="%5."/>
+      <w:lvlJc w:val="left"/>
+      <w:pPr>
+        <w:ind w:left="3600" w:hanging="360"/>
+      </w:pPr>
+    </w:lvl>
+    <w:lvl w:ilvl="5" w:tplc="0416001B" w:tentative="1">
+      <w:start w:val="1"/>
+      <w:numFmt w:val="lowerRoman"/>
+      <w:lvlText w:val="%6."/>
+      <w:lvlJc w:val="right"/>
+      <w:pPr>
+        <w:ind w:left="4320" w:hanging="180"/>
+      </w:pPr>
+    </w:lvl>
+    <w:lvl w:ilvl="6" w:tplc="0416000F" w:tentative="1">
+      <w:start w:val="1"/>
+      <w:numFmt w:val="decimal"/>
+      <w:lvlText w:val="%7."/>
+      <w:lvlJc w:val="left"/>
+      <w:pPr>
+        <w:ind w:left="5040" w:hanging="360"/>
+      </w:pPr>
+    </w:lvl>
+    <w:lvl w:ilvl="7" w:tplc="04160019" w:tentative="1">
+      <w:start w:val="1"/>
+      <w:numFmt w:val="lowerLetter"/>
+      <w:lvlText w:val="%8."/>
+      <w:lvlJc w:val="left"/>
+      <w:pPr>
+        <w:ind w:left="5760" w:hanging="360"/>
+      </w:pPr>
+    </w:lvl>
+    <w:lvl w:ilvl="8" w:tplc="0416001B" w:tentative="1">
+      <w:start w:val="1"/>
+      <w:numFmt w:val="lowerRoman"/>
+      <w:lvlText w:val="%9."/>
+      <w:lvlJc w:val="right"/>
+      <w:pPr>
+        <w:ind w:left="6480" w:hanging="180"/>
+      </w:pPr>
+    </w:lvl>
+  </w:abstractNum>
+  <w:abstractNum w:abstractNumId="1" w15:restartNumberingAfterBreak="0">
+    <w:nsid w:val="6A36597E"/>
+    <w:multiLevelType w:val="multilevel"/>
+    <w:tmpl w:val="E6AC1C22"/>
+    <w:lvl w:ilvl="0">
+      <w:start w:val="1"/>
+      <w:numFmt w:val="decimal"/>
+      <w:lvlText w:val="%1"/>
+      <w:lvlJc w:val="left"/>
+      <w:pPr>
+        <w:ind w:left="360" w:hanging="360"/>
+      </w:pPr>
+      <w:rPr>
+        <w:rFonts w:hint="default"/>
+      </w:rPr>
+    </w:lvl>
+    <w:lvl w:ilvl="1">
+      <w:start w:val="1"/>
+      <w:numFmt w:val="decimal"/>
+      <w:lvlText w:val="%1.%2"/>
+      <w:lvlJc w:val="left"/>
+      <w:pPr>
+        <w:ind w:left="360" w:hanging="360"/>
+      </w:pPr>
+      <w:rPr>
+        <w:rFonts w:hint="default"/>
+      </w:rPr>
+    </w:lvl>
+    <w:lvl w:ilvl="2">
+      <w:start w:val="1"/>
+      <w:numFmt w:val="decimal"/>
+      <w:lvlText w:val="%1.%2.%3"/>
+      <w:lvlJc w:val="left"/>
+      <w:pPr>
+        <w:ind w:left="720" w:hanging="720"/>
+      </w:pPr>
+      <w:rPr>
+        <w:rFonts w:hint="default"/>
+      </w:rPr>
+    </w:lvl>
+    <w:lvl w:ilvl="3">
+      <w:start w:val="1"/>
+      <w:numFmt w:val="decimal"/>
+      <w:lvlText w:val="%1.%2.%3.%4"/>
+      <w:lvlJc w:val="left"/>
+      <w:pPr>
+        <w:ind w:left="720" w:hanging="720"/>
+      </w:pPr>
+      <w:rPr>
+        <w:rFonts w:hint="default"/>
+      </w:rPr>
+    </w:lvl>
+    <w:lvl w:ilvl="4">
+      <w:start w:val="1"/>
+      <w:numFmt w:val="decimal"/>
+      <w:lvlText w:val="%1.%2.%3.%4.%5"/>
+      <w:lvlJc w:val="left"/>
+      <w:pPr>
+        <w:ind w:left="1080" w:hanging="1080"/>
+      </w:pPr>
+      <w:rPr>
+        <w:rFonts w:hint="default"/>
+      </w:rPr>
+    </w:lvl>
+    <w:lvl w:ilvl="5">
+      <w:start w:val="1"/>
+      <w:numFmt w:val="decimal"/>
+      <w:lvlText w:val="%1.%2.%3.%4.%5.%6"/>
+      <w:lvlJc w:val="left"/>
+      <w:pPr>
+        <w:ind w:left="1080" w:hanging="1080"/>
+      </w:pPr>
+      <w:rPr>
+        <w:rFonts w:hint="default"/>
+      </w:rPr>
+    </w:lvl>
+    <w:lvl w:ilvl="6">
+      <w:start w:val="1"/>
+      <w:numFmt w:val="decimal"/>
+      <w:lvlText w:val="%1.%2.%3.%4.%5.%6.%7"/>
+      <w:lvlJc w:val="left"/>
+      <w:pPr>
+        <w:ind w:left="1440" w:hanging="1440"/>
+      </w:pPr>
+      <w:rPr>
+        <w:rFonts w:hint="default"/>
+      </w:rPr>
+    </w:lvl>
+    <w:lvl w:ilvl="7">
+      <w:start w:val="1"/>
+      <w:numFmt w:val="decimal"/>
+      <w:lvlText w:val="%1.%2.%3.%4.%5.%6.%7.%8"/>
+      <w:lvlJc w:val="left"/>
+      <w:pPr>
+        <w:ind w:left="1440" w:hanging="1440"/>
+      </w:pPr>
+      <w:rPr>
+        <w:rFonts w:hint="default"/>
+      </w:rPr>
+    </w:lvl>
+    <w:lvl w:ilvl="8">
+      <w:start w:val="1"/>
+      <w:numFmt w:val="decimal"/>
+      <w:lvlText w:val="%1.%2.%3.%4.%5.%6.%7.%8.%9"/>
+      <w:lvlJc w:val="left"/>
+      <w:pPr>
+        <w:ind w:left="1800" w:hanging="1800"/>
+      </w:pPr>
+      <w:rPr>
+        <w:rFonts w:hint="default"/>
+      </w:rPr>
+    </w:lvl>
+  </w:abstractNum>
+  <w:num w:numId="1">
+    <w:abstractNumId w:val="0"/>
+  </w:num>
+  <w:num w:numId="2">
+    <w:abstractNumId w:val="1"/>
+  </w:num>
+</w:numbering>
 </file>
 
 <file path=word/styles.xml><?xml version="1.0" encoding="utf-8"?>
@@ -586,6 +2120,79 @@
       <w:sz w:val="24"/>
     </w:rPr>
   </w:style>
+  <w:style w:type="paragraph" w:styleId="Ttulo1">
+    <w:name w:val="heading 1"/>
+    <w:next w:val="Normal"/>
+    <w:link w:val="Ttulo1Char"/>
+    <w:autoRedefine/>
+    <w:uiPriority w:val="9"/>
+    <w:qFormat/>
+    <w:rsid w:val="00F83BEA"/>
+    <w:pPr>
+      <w:keepNext/>
+      <w:keepLines/>
+      <w:spacing w:beforeLines="150" w:before="360" w:afterLines="150" w:after="360" w:line="360" w:lineRule="auto"/>
+      <w:jc w:val="both"/>
+      <w:outlineLvl w:val="0"/>
+    </w:pPr>
+    <w:rPr>
+      <w:rFonts w:ascii="Calibri" w:eastAsiaTheme="majorEastAsia" w:hAnsi="Calibri" w:cstheme="majorBidi"/>
+      <w:b/>
+      <w:caps/>
+      <w:color w:val="000000" w:themeColor="text1"/>
+      <w:sz w:val="24"/>
+      <w:szCs w:val="32"/>
+    </w:rPr>
+  </w:style>
+  <w:style w:type="paragraph" w:styleId="Ttulo2">
+    <w:name w:val="heading 2"/>
+    <w:next w:val="Normal"/>
+    <w:link w:val="Ttulo2Char"/>
+    <w:autoRedefine/>
+    <w:uiPriority w:val="9"/>
+    <w:unhideWhenUsed/>
+    <w:qFormat/>
+    <w:rsid w:val="00F83BEA"/>
+    <w:pPr>
+      <w:keepNext/>
+      <w:keepLines/>
+      <w:spacing w:beforeLines="150" w:before="150" w:afterLines="150" w:after="150" w:line="360" w:lineRule="auto"/>
+      <w:jc w:val="both"/>
+      <w:outlineLvl w:val="1"/>
+    </w:pPr>
+    <w:rPr>
+      <w:rFonts w:ascii="Calibri" w:eastAsiaTheme="majorEastAsia" w:hAnsi="Calibri" w:cstheme="majorBidi"/>
+      <w:b/>
+      <w:color w:val="000000" w:themeColor="text1"/>
+      <w:sz w:val="24"/>
+      <w:szCs w:val="26"/>
+    </w:rPr>
+  </w:style>
+  <w:style w:type="paragraph" w:styleId="Ttulo3">
+    <w:name w:val="heading 3"/>
+    <w:next w:val="Normal"/>
+    <w:link w:val="Ttulo3Char"/>
+    <w:autoRedefine/>
+    <w:uiPriority w:val="9"/>
+    <w:unhideWhenUsed/>
+    <w:qFormat/>
+    <w:rsid w:val="00F83BEA"/>
+    <w:pPr>
+      <w:keepNext/>
+      <w:keepLines/>
+      <w:spacing w:beforeLines="150" w:before="150" w:afterLines="150" w:after="150" w:line="360" w:lineRule="auto"/>
+      <w:jc w:val="both"/>
+      <w:outlineLvl w:val="2"/>
+    </w:pPr>
+    <w:rPr>
+      <w:rFonts w:ascii="Calibri" w:eastAsiaTheme="majorEastAsia" w:hAnsi="Calibri" w:cstheme="majorBidi"/>
+      <w:b/>
+      <w:i/>
+      <w:color w:val="000000" w:themeColor="text1"/>
+      <w:sz w:val="24"/>
+      <w:szCs w:val="24"/>
+    </w:rPr>
+  </w:style>
   <w:style w:type="character" w:default="1" w:styleId="Fontepargpadro">
     <w:name w:val="Default Paragraph Font"/>
     <w:uiPriority w:val="1"/>
@@ -626,6 +2233,102 @@
         <w:right w:w="0" w:type="dxa"/>
       </w:tblCellMar>
     </w:tblPr>
+  </w:style>
+  <w:style w:type="paragraph" w:styleId="PargrafodaLista">
+    <w:name w:val="List Paragraph"/>
+    <w:basedOn w:val="Normal"/>
+    <w:uiPriority w:val="34"/>
+    <w:qFormat/>
+    <w:rsid w:val="00B72726"/>
+    <w:pPr>
+      <w:ind w:left="720"/>
+      <w:contextualSpacing/>
+    </w:pPr>
+  </w:style>
+  <w:style w:type="character" w:customStyle="1" w:styleId="Ttulo1Char">
+    <w:name w:val="Título 1 Char"/>
+    <w:basedOn w:val="Fontepargpadro"/>
+    <w:link w:val="Ttulo1"/>
+    <w:uiPriority w:val="9"/>
+    <w:rsid w:val="00F83BEA"/>
+    <w:rPr>
+      <w:rFonts w:ascii="Calibri" w:eastAsiaTheme="majorEastAsia" w:hAnsi="Calibri" w:cstheme="majorBidi"/>
+      <w:b/>
+      <w:caps/>
+      <w:color w:val="000000" w:themeColor="text1"/>
+      <w:sz w:val="24"/>
+      <w:szCs w:val="32"/>
+    </w:rPr>
+  </w:style>
+  <w:style w:type="character" w:customStyle="1" w:styleId="Ttulo2Char">
+    <w:name w:val="Título 2 Char"/>
+    <w:basedOn w:val="Fontepargpadro"/>
+    <w:link w:val="Ttulo2"/>
+    <w:uiPriority w:val="9"/>
+    <w:rsid w:val="00F83BEA"/>
+    <w:rPr>
+      <w:rFonts w:ascii="Calibri" w:eastAsiaTheme="majorEastAsia" w:hAnsi="Calibri" w:cstheme="majorBidi"/>
+      <w:b/>
+      <w:color w:val="000000" w:themeColor="text1"/>
+      <w:sz w:val="24"/>
+      <w:szCs w:val="26"/>
+    </w:rPr>
+  </w:style>
+  <w:style w:type="character" w:customStyle="1" w:styleId="Ttulo3Char">
+    <w:name w:val="Título 3 Char"/>
+    <w:basedOn w:val="Fontepargpadro"/>
+    <w:link w:val="Ttulo3"/>
+    <w:uiPriority w:val="9"/>
+    <w:rsid w:val="00F83BEA"/>
+    <w:rPr>
+      <w:rFonts w:ascii="Calibri" w:eastAsiaTheme="majorEastAsia" w:hAnsi="Calibri" w:cstheme="majorBidi"/>
+      <w:b/>
+      <w:i/>
+      <w:color w:val="000000" w:themeColor="text1"/>
+      <w:sz w:val="24"/>
+      <w:szCs w:val="24"/>
+    </w:rPr>
+  </w:style>
+  <w:style w:type="paragraph" w:styleId="Ttulo">
+    <w:name w:val="Title"/>
+    <w:next w:val="Normal"/>
+    <w:link w:val="TtuloChar"/>
+    <w:autoRedefine/>
+    <w:uiPriority w:val="10"/>
+    <w:qFormat/>
+    <w:rsid w:val="005950E1"/>
+    <w:pPr>
+      <w:spacing w:beforeLines="150" w:before="150" w:afterLines="150" w:after="150" w:line="360" w:lineRule="auto"/>
+      <w:contextualSpacing/>
+      <w:jc w:val="both"/>
+    </w:pPr>
+    <w:rPr>
+      <w:rFonts w:ascii="Calibri" w:eastAsiaTheme="majorEastAsia" w:hAnsi="Calibri" w:cstheme="majorBidi"/>
+      <w:b/>
+      <w:caps/>
+      <w:color w:val="000000" w:themeColor="text1"/>
+      <w:spacing w:val="-10"/>
+      <w:kern w:val="28"/>
+      <w:sz w:val="24"/>
+      <w:szCs w:val="56"/>
+    </w:rPr>
+  </w:style>
+  <w:style w:type="character" w:customStyle="1" w:styleId="TtuloChar">
+    <w:name w:val="Título Char"/>
+    <w:basedOn w:val="Fontepargpadro"/>
+    <w:link w:val="Ttulo"/>
+    <w:uiPriority w:val="10"/>
+    <w:rsid w:val="005950E1"/>
+    <w:rPr>
+      <w:rFonts w:ascii="Calibri" w:eastAsiaTheme="majorEastAsia" w:hAnsi="Calibri" w:cstheme="majorBidi"/>
+      <w:b/>
+      <w:caps/>
+      <w:color w:val="000000" w:themeColor="text1"/>
+      <w:spacing w:val="-10"/>
+      <w:kern w:val="28"/>
+      <w:sz w:val="24"/>
+      <w:szCs w:val="56"/>
+    </w:rPr>
   </w:style>
 </w:styles>
 </file>

</xml_diff>